<commit_message>
BMPFile: bitmap file reader from scratch
</commit_message>
<xml_diff>
--- a/ComputerScience/cuda/gpu_programming_guide/Bmp文件格式说明.docx
+++ b/ComputerScience/cuda/gpu_programming_guide/Bmp文件格式说明.docx
@@ -848,6 +848,21 @@
               </w:rPr>
               <w:t>结构所需要的字数。</w:t>
             </w:r>
+            <w:r>
+              <w:rPr>
+                <w:rFonts w:hint="eastAsia"/>
+              </w:rPr>
+              <w:t>一般是4</w:t>
+            </w:r>
+            <w:r>
+              <w:t>0</w:t>
+            </w:r>
+            <w:r>
+              <w:rPr>
+                <w:rFonts w:hint="eastAsia"/>
+              </w:rPr>
+              <w:t>字旧，旧版可能不同。</w:t>
+            </w:r>
           </w:p>
         </w:tc>
       </w:tr>
@@ -1466,6 +1481,7 @@
               <w:rPr>
                 <w:rFonts w:hint="eastAsia"/>
               </w:rPr>
+              <w:lastRenderedPageBreak/>
               <w:t>b</w:t>
             </w:r>
             <w:r>
@@ -1612,14 +1628,7 @@
               <w:rPr>
                 <w:rFonts w:hint="eastAsia"/>
               </w:rPr>
-              <w:t>实际使用颜色索引</w:t>
-            </w:r>
-            <w:r>
-              <w:rPr>
-                <w:rFonts w:hint="eastAsia"/>
-              </w:rPr>
-              <w:lastRenderedPageBreak/>
-              <w:t>数</w:t>
+              <w:t>实际使用颜色索引数</w:t>
             </w:r>
           </w:p>
         </w:tc>
@@ -1639,7 +1648,6 @@
               <w:rPr>
                 <w:rFonts w:hint="eastAsia"/>
               </w:rPr>
-              <w:lastRenderedPageBreak/>
               <w:t>bi</w:t>
             </w:r>
             <w:r>

</xml_diff>